<commit_message>
Proof Reading Next week's article 1-26-2024
</commit_message>
<xml_diff>
--- a/Articles/2024/1-Flexbox/2-Flex-box-Properties/No Images 2 Flex-Box Properties Foundation.docx
+++ b/Articles/2024/1-Flexbox/2-Flex-box-Properties/No Images 2 Flex-Box Properties Foundation.docx
@@ -66,12 +66,44 @@
     </w:p>
     <w:p>
       <w:r>
-        <w:t xml:space="preserve">The default behavior of any HTML document is to display their items in a block style fashion. When you are using this method, you will find that you div will take up an entire line. </w:t>
-      </w:r>
-    </w:p>
-    <w:p>
-      <w:r>
-        <w:t>This really doesn’t even matter if you set up the width of each item to be 100% or not. If you set you width to be lower than 100%, you text and words might not take up the full width of the page, but that div will still take up one line of space and push the next element to be down below it.</w:t>
+        <w:t>The default behavior of any HTML document is to display their items in a block style fashion. When you are using this method, you will find that you</w:t>
+      </w:r>
+      <w:r>
+        <w:t>r</w:t>
+      </w:r>
+      <w:r>
+        <w:t xml:space="preserve"> </w:t>
+      </w:r>
+      <w:r>
+        <w:rPr>
+          <w:b/>
+          <w:bCs/>
+        </w:rPr>
+        <w:t>div</w:t>
+      </w:r>
+      <w:r>
+        <w:t xml:space="preserve"> will take up an entire line. </w:t>
+      </w:r>
+    </w:p>
+    <w:p>
+      <w:r>
+        <w:t>This really doesn’t even matter if you set up the width of each item to be 100% or not. If you set you</w:t>
+      </w:r>
+      <w:r>
+        <w:t>r</w:t>
+      </w:r>
+      <w:r>
+        <w:t xml:space="preserve"> width to be lower than 100%, you text and words might not take up the full width of the page, but that </w:t>
+      </w:r>
+      <w:r>
+        <w:rPr>
+          <w:b/>
+          <w:bCs/>
+        </w:rPr>
+        <w:t>div</w:t>
+      </w:r>
+      <w:r>
+        <w:t xml:space="preserve"> will still take up one line of space and push the next element to be down below it.</w:t>
       </w:r>
     </w:p>
     <w:p>
@@ -152,8 +184,13 @@
       <w:pPr>
         <w:pStyle w:val="code"/>
       </w:pPr>
-      <w:r>
-        <w:t>.box {</w:t>
+      <w:proofErr w:type="gramStart"/>
+      <w:r>
+        <w:t>.box</w:t>
+      </w:r>
+      <w:proofErr w:type="gramEnd"/>
+      <w:r>
+        <w:t xml:space="preserve"> {</w:t>
       </w:r>
     </w:p>
     <w:p>
@@ -195,8 +232,18 @@
       <w:pPr>
         <w:pStyle w:val="code"/>
       </w:pPr>
-      <w:r>
-        <w:t>.box.red {</w:t>
+      <w:proofErr w:type="gramStart"/>
+      <w:r>
+        <w:t>.</w:t>
+      </w:r>
+      <w:proofErr w:type="spellStart"/>
+      <w:r>
+        <w:t>box.red</w:t>
+      </w:r>
+      <w:proofErr w:type="spellEnd"/>
+      <w:proofErr w:type="gramEnd"/>
+      <w:r>
+        <w:t xml:space="preserve"> {</w:t>
       </w:r>
     </w:p>
     <w:p>
@@ -221,7 +268,23 @@
         <w:pStyle w:val="code"/>
       </w:pPr>
       <w:r>
-        <w:t xml:space="preserve"> .box.blue {</w:t>
+        <w:t xml:space="preserve"> </w:t>
+      </w:r>
+      <w:proofErr w:type="gramStart"/>
+      <w:r>
+        <w:t>.</w:t>
+      </w:r>
+      <w:proofErr w:type="spellStart"/>
+      <w:r>
+        <w:t>box</w:t>
+      </w:r>
+      <w:proofErr w:type="gramEnd"/>
+      <w:r>
+        <w:t>.blue</w:t>
+      </w:r>
+      <w:proofErr w:type="spellEnd"/>
+      <w:r>
+        <w:t xml:space="preserve"> {</w:t>
       </w:r>
     </w:p>
     <w:p>
@@ -245,8 +308,21 @@
       <w:pPr>
         <w:pStyle w:val="code"/>
       </w:pPr>
-      <w:r>
-        <w:t>.box.purple {</w:t>
+      <w:proofErr w:type="gramStart"/>
+      <w:r>
+        <w:t>.</w:t>
+      </w:r>
+      <w:proofErr w:type="spellStart"/>
+      <w:r>
+        <w:t>box</w:t>
+      </w:r>
+      <w:proofErr w:type="gramEnd"/>
+      <w:r>
+        <w:t>.purple</w:t>
+      </w:r>
+      <w:proofErr w:type="spellEnd"/>
+      <w:r>
+        <w:t xml:space="preserve"> {</w:t>
       </w:r>
     </w:p>
     <w:p>
@@ -271,8 +347,21 @@
       <w:pPr>
         <w:pStyle w:val="code"/>
       </w:pPr>
-      <w:r>
-        <w:t>.box.orange {</w:t>
+      <w:proofErr w:type="gramStart"/>
+      <w:r>
+        <w:t>.</w:t>
+      </w:r>
+      <w:proofErr w:type="spellStart"/>
+      <w:r>
+        <w:t>box</w:t>
+      </w:r>
+      <w:proofErr w:type="gramEnd"/>
+      <w:r>
+        <w:t>.orange</w:t>
+      </w:r>
+      <w:proofErr w:type="spellEnd"/>
+      <w:r>
+        <w:t xml:space="preserve"> {</w:t>
       </w:r>
     </w:p>
     <w:p>
@@ -314,8 +403,13 @@
       <w:pPr>
         <w:pStyle w:val="code"/>
       </w:pPr>
-      <w:r>
-        <w:t>.box {</w:t>
+      <w:proofErr w:type="gramStart"/>
+      <w:r>
+        <w:t>.box</w:t>
+      </w:r>
+      <w:proofErr w:type="gramEnd"/>
+      <w:r>
+        <w:t xml:space="preserve"> {</w:t>
       </w:r>
     </w:p>
     <w:p>
@@ -390,7 +484,15 @@
         <w:t>See</w:t>
       </w:r>
       <w:r>
-        <w:t>, above how it took the 4 divs and stacked them one on top of the other. So, we still do not have them in a row.</w:t>
+        <w:t xml:space="preserve">, above how it took the 4 </w:t>
+      </w:r>
+      <w:proofErr w:type="spellStart"/>
+      <w:r>
+        <w:t>divs</w:t>
+      </w:r>
+      <w:proofErr w:type="spellEnd"/>
+      <w:r>
+        <w:t xml:space="preserve"> and stacked them one on top of the other. So, we still do not have them in a row.</w:t>
       </w:r>
     </w:p>
     <w:p>
@@ -405,8 +507,13 @@
       <w:pPr>
         <w:pStyle w:val="code"/>
       </w:pPr>
-      <w:r>
-        <w:t>.box {</w:t>
+      <w:proofErr w:type="gramStart"/>
+      <w:r>
+        <w:t>.box</w:t>
+      </w:r>
+      <w:proofErr w:type="gramEnd"/>
+      <w:r>
+        <w:t xml:space="preserve"> {</w:t>
       </w:r>
     </w:p>
     <w:p>
@@ -468,8 +575,13 @@
       </w:pPr>
     </w:p>
     <w:p>
-      <w:r>
-        <w:t>Hmmmm… those boxes are just a bit small, but we do have them next to each other.</w:t>
+      <w:proofErr w:type="spellStart"/>
+      <w:r>
+        <w:t>Hmmmm</w:t>
+      </w:r>
+      <w:proofErr w:type="spellEnd"/>
+      <w:r>
+        <w:t>… those boxes are just a bit small, but we do have them next to each other.</w:t>
       </w:r>
     </w:p>
     <w:p>
@@ -525,8 +637,13 @@
       <w:pPr>
         <w:pStyle w:val="code"/>
       </w:pPr>
-      <w:r>
-        <w:t>.box {</w:t>
+      <w:proofErr w:type="gramStart"/>
+      <w:r>
+        <w:t>.box</w:t>
+      </w:r>
+      <w:proofErr w:type="gramEnd"/>
+      <w:r>
+        <w:t xml:space="preserve"> {</w:t>
       </w:r>
     </w:p>
     <w:p>
@@ -643,7 +760,15 @@
     </w:p>
     <w:p>
       <w:r>
-        <w:t>Yes, inline block is not all that flexible, and just one box at the bottom of this layout seem just about…well, off.</w:t>
+        <w:t xml:space="preserve">Yes, inline block is not all that flexible, and just one box at the bottom of this layout </w:t>
+      </w:r>
+      <w:proofErr w:type="gramStart"/>
+      <w:r>
+        <w:t>seem</w:t>
+      </w:r>
+      <w:proofErr w:type="gramEnd"/>
+      <w:r>
+        <w:t xml:space="preserve"> just about…well, off.</w:t>
       </w:r>
     </w:p>
     <w:p>
@@ -715,7 +840,15 @@
     <w:p>
       <w:r>
         <w:lastRenderedPageBreak/>
-        <w:t>Let’s look at what happens if we simply place some divs into a container and set that container to display as flex. The boxes now will resize with the width of the page. It will not overflow its container, and one single box will not end off on a line by itself.</w:t>
+        <w:t xml:space="preserve">Let’s look at what happens if we simply place some </w:t>
+      </w:r>
+      <w:proofErr w:type="spellStart"/>
+      <w:r>
+        <w:t>divs</w:t>
+      </w:r>
+      <w:proofErr w:type="spellEnd"/>
+      <w:r>
+        <w:t xml:space="preserve"> into a container and set that container to display as flex. The boxes now will resize with the width of the page. It will not overflow its container, and one single box will not end off on a line by itself.</w:t>
       </w:r>
     </w:p>
     <w:p/>
@@ -756,8 +889,13 @@
       <w:pPr>
         <w:pStyle w:val="code"/>
       </w:pPr>
-      <w:r>
-        <w:t>.box {</w:t>
+      <w:proofErr w:type="gramStart"/>
+      <w:r>
+        <w:t>.box</w:t>
+      </w:r>
+      <w:proofErr w:type="gramEnd"/>
+      <w:r>
+        <w:t xml:space="preserve"> {</w:t>
       </w:r>
     </w:p>
     <w:p>
@@ -903,7 +1041,15 @@
     </w:p>
     <w:p>
       <w:r>
-        <w:t xml:space="preserve">Well, what the addition of that inline text is on your flex item is that it makes the container take up the necessary space which matches the size of its inner elements, or children as they are sometimes referred to, and lets add just a bit of padding to </w:t>
+        <w:t xml:space="preserve">Well, what the addition of that inline text is on your flex item is that it makes the container take up the necessary space which matches the size of its inner elements, or children as they are sometimes referred to, and </w:t>
+      </w:r>
+      <w:proofErr w:type="gramStart"/>
+      <w:r>
+        <w:t>lets</w:t>
+      </w:r>
+      <w:proofErr w:type="gramEnd"/>
+      <w:r>
+        <w:t xml:space="preserve"> add just a bit of padding to </w:t>
       </w:r>
       <w:r>
         <w:t>the box</w:t>
@@ -917,9 +1063,14 @@
       <w:pPr>
         <w:pStyle w:val="code"/>
       </w:pPr>
+      <w:proofErr w:type="gramStart"/>
       <w:r>
         <w:lastRenderedPageBreak/>
-        <w:t>.box {</w:t>
+        <w:t>.box</w:t>
+      </w:r>
+      <w:proofErr w:type="gramEnd"/>
+      <w:r>
+        <w:t xml:space="preserve"> {</w:t>
       </w:r>
     </w:p>
     <w:p>

</xml_diff>